<commit_message>
News about The Conversation piece; linked the convo to blogpost; merged blogpost into main tree.
</commit_message>
<xml_diff>
--- a/content/theme1_content/ideology_detection/full blogpost.docx
+++ b/content/theme1_content/ideology_detection/full blogpost.docx
@@ -53,12 +53,59 @@
         <w:pStyle w:val="FirstParagraph"/>
       </w:pPr>
       <w:r>
+        <w:t xml:space="preserve">Also check out</w:t>
+      </w:r>
+      <w:r>
+        <w:t xml:space="preserve"> </w:t>
+      </w:r>
+      <w:hyperlink r:id="rId20">
+        <w:r>
+          <w:rPr>
+            <w:rStyle w:val="Hyperlink"/>
+          </w:rPr>
+          <w:t xml:space="preserve">Rohit</w:t>
+        </w:r>
+      </w:hyperlink>
+      <w:r>
+        <w:t xml:space="preserve">’s and</w:t>
+      </w:r>
+      <w:r>
+        <w:t xml:space="preserve"> </w:t>
+      </w:r>
+      <w:hyperlink r:id="rId21">
+        <w:r>
+          <w:rPr>
+            <w:rStyle w:val="Hyperlink"/>
+          </w:rPr>
+          <w:t xml:space="preserve">Andrei</w:t>
+        </w:r>
+      </w:hyperlink>
+      <w:r>
+        <w:t xml:space="preserve">’s article that just appeared in The Conversation:</w:t>
+      </w:r>
+      <w:r>
+        <w:t xml:space="preserve"> </w:t>
+      </w:r>
+      <w:hyperlink r:id="rId22">
+        <w:r>
+          <w:rPr>
+            <w:rStyle w:val="Hyperlink"/>
+          </w:rPr>
+          <w:t xml:space="preserve">Can ideology-detecting algorithms catch online extremism before it takes hold?</w:t>
+        </w:r>
+      </w:hyperlink>
+    </w:p>
+    <w:p>
+      <w:pPr>
+        <w:pStyle w:val="BodyText"/>
+      </w:pPr>
+      <w:r>
         <w:t xml:space="preserve">In this</w:t>
       </w:r>
       <w:r>
         <w:t xml:space="preserve"> </w:t>
       </w:r>
-      <w:hyperlink r:id="rId20">
+      <w:hyperlink r:id="rId23">
         <w:r>
           <w:rPr>
             <w:rStyle w:val="Hyperlink"/>
@@ -129,7 +176,7 @@
         </w:rPr>
         <w:t xml:space="preserve"> </w:t>
       </w:r>
-      <w:hyperlink r:id="rId20">
+      <w:hyperlink r:id="rId23">
         <w:r>
           <w:rPr>
             <w:rStyle w:val="Hyperlink"/>
@@ -143,7 +190,7 @@
         <w:t xml:space="preserve">)</w:t>
       </w:r>
     </w:p>
-    <w:bookmarkStart w:id="21" w:name="ideology-in-an-online-world"/>
+    <w:bookmarkStart w:id="24" w:name="ideology-in-an-online-world"/>
     <w:p>
       <w:pPr>
         <w:pStyle w:val="Heading2"/>
@@ -322,8 +369,8 @@
         <w:t xml:space="preserve">We find that right-leaning individuals tend to use moral-vice language more than left-leaning and that far-right individuals’ grievance language (violence, hate, paranoia, etc.) significantly differs from the moderates.</w:t>
       </w:r>
     </w:p>
-    <w:bookmarkEnd w:id="21"/>
-    <w:bookmarkStart w:id="26" w:name="signals-of-ideology"/>
+    <w:bookmarkEnd w:id="24"/>
+    <w:bookmarkStart w:id="29" w:name="signals-of-ideology"/>
     <w:p>
       <w:pPr>
         <w:pStyle w:val="Heading2"/>
@@ -516,24 +563,24 @@
           <wp:inline>
             <wp:extent cx="5334000" cy="3898172"/>
             <wp:effectExtent b="0" l="0" r="0" t="0"/>
-            <wp:docPr descr="Schema showing that not all ideological proxies can context-switch." title="" id="23" name="Picture"/>
+            <wp:docPr descr="Schema showing that not all ideological proxies can context-switch." title="" id="26" name="Picture"/>
             <a:graphic>
               <a:graphicData uri="http://schemas.openxmlformats.org/drawingml/2006/picture">
                 <pic:pic>
                   <pic:nvPicPr>
-                    <pic:cNvPr descr="teaser_v2.svg" id="24" name="Picture"/>
+                    <pic:cNvPr descr="teaser_v2.svg" id="27" name="Picture"/>
                     <pic:cNvPicPr>
                       <a:picLocks noChangeArrowheads="1" noChangeAspect="1"/>
                     </pic:cNvPicPr>
                   </pic:nvPicPr>
                   <pic:blipFill>
-                    <a:blip r:embed="rId25">
+                    <a:blip r:embed="rId28">
                       <a:extLst>
                         <a:ext uri="{28A0092B-C50C-407E-A947-70E740481C1C}">
                           <a14:useLocalDpi xmlns:a14="http://schemas.microsoft.com/office/drawing/2010/main" val="0"/>
                         </a:ext>
                         <a:ext uri="{96DAC541-7B7A-43D3-8B79-37D633B846F1}">
-                          <asvg:svgBlip xmlns:asvg="http://schemas.microsoft.com/office/drawing/2016/SVG/main" r:embed="rId22"/>
+                          <asvg:svgBlip xmlns:asvg="http://schemas.microsoft.com/office/drawing/2016/SVG/main" r:embed="rId25"/>
                         </a:ext>
                       </a:extLst>
                     </a:blip>
@@ -612,8 +659,8 @@
         <w:t xml:space="preserve">information.</w:t>
       </w:r>
     </w:p>
-    <w:bookmarkEnd w:id="26"/>
-    <w:bookmarkStart w:id="33" w:name="our-solution-you-are-what-you-browse"/>
+    <w:bookmarkEnd w:id="29"/>
+    <w:bookmarkStart w:id="36" w:name="our-solution-you-are-what-you-browse"/>
     <w:p>
       <w:pPr>
         <w:pStyle w:val="Heading2"/>
@@ -642,7 +689,7 @@
         <w:t xml:space="preserve">The media proxy allows for labeling a subset of users, and the inference architecture allows for propagating these labels to the remaining users via socially-informed homophilic lenses.</w:t>
       </w:r>
     </w:p>
-    <w:bookmarkStart w:id="31" w:name="the-media-proxy"/>
+    <w:bookmarkStart w:id="34" w:name="the-media-proxy"/>
     <w:p>
       <w:pPr>
         <w:pStyle w:val="Heading3"/>
@@ -755,24 +802,24 @@
           <wp:inline>
             <wp:extent cx="5334000" cy="3556000"/>
             <wp:effectExtent b="0" l="0" r="0" t="0"/>
-            <wp:docPr descr="Plot showing the slants for various media websites." title="" id="28" name="Picture"/>
+            <wp:docPr descr="Plot showing the slants for various media websites." title="" id="31" name="Picture"/>
             <a:graphic>
               <a:graphicData uri="http://schemas.openxmlformats.org/drawingml/2006/picture">
                 <pic:pic>
                   <pic:nvPicPr>
-                    <pic:cNvPr descr="url_slants.svg" id="29" name="Picture"/>
+                    <pic:cNvPr descr="url_slants.svg" id="32" name="Picture"/>
                     <pic:cNvPicPr>
                       <a:picLocks noChangeArrowheads="1" noChangeAspect="1"/>
                     </pic:cNvPicPr>
                   </pic:nvPicPr>
                   <pic:blipFill>
-                    <a:blip r:embed="rId30">
+                    <a:blip r:embed="rId33">
                       <a:extLst>
                         <a:ext uri="{28A0092B-C50C-407E-A947-70E740481C1C}">
                           <a14:useLocalDpi xmlns:a14="http://schemas.microsoft.com/office/drawing/2010/main" val="0"/>
                         </a:ext>
                         <a:ext uri="{96DAC541-7B7A-43D3-8B79-37D633B846F1}">
-                          <asvg:svgBlip xmlns:asvg="http://schemas.microsoft.com/office/drawing/2016/SVG/main" r:embed="rId27"/>
+                          <asvg:svgBlip xmlns:asvg="http://schemas.microsoft.com/office/drawing/2016/SVG/main" r:embed="rId30"/>
                         </a:ext>
                       </a:extLst>
                     </a:blip>
@@ -835,8 +882,8 @@
         <w:t xml:space="preserve">We further define methods to classify far-right users from their media-sharing behaviors, which we fully describe in the paper.</w:t>
       </w:r>
     </w:p>
-    <w:bookmarkEnd w:id="31"/>
-    <w:bookmarkStart w:id="32" w:name="the-inference-architecture"/>
+    <w:bookmarkEnd w:id="34"/>
+    <w:bookmarkStart w:id="35" w:name="the-inference-architecture"/>
     <w:p>
       <w:pPr>
         <w:pStyle w:val="Heading3"/>
@@ -953,9 +1000,9 @@
         <w:t xml:space="preserve">(with the LightGBM architecture), trained on users identified via an ideological proxy to propagate the labels to the remaining users and generate a complete ideological profile for a dataset.</w:t>
       </w:r>
     </w:p>
-    <w:bookmarkEnd w:id="32"/>
-    <w:bookmarkEnd w:id="33"/>
-    <w:bookmarkStart w:id="43" w:name="the-data"/>
+    <w:bookmarkEnd w:id="35"/>
+    <w:bookmarkEnd w:id="36"/>
+    <w:bookmarkStart w:id="46" w:name="the-data"/>
     <w:p>
       <w:pPr>
         <w:pStyle w:val="Heading2"/>
@@ -1306,7 +1353,7 @@
         </w:tc>
       </w:tr>
     </w:tbl>
-    <w:bookmarkStart w:id="42" w:name="X0f555f91c3e838662a745494d11f3d031d611e3"/>
+    <w:bookmarkStart w:id="45" w:name="X0f555f91c3e838662a745494d11f3d031d611e3"/>
     <w:p>
       <w:pPr>
         <w:pStyle w:val="Heading3"/>
@@ -1447,24 +1494,24 @@
           <wp:inline>
             <wp:extent cx="5334000" cy="5334000"/>
             <wp:effectExtent b="0" l="0" r="0" t="0"/>
-            <wp:docPr descr="Plot of the moral foundations of ideological groups in the SocialSense dataset, showing that the left prefer virtue and the right prefer vice language." title="" id="35" name="Picture"/>
+            <wp:docPr descr="Plot of the moral foundations of ideological groups in the SocialSense dataset, showing that the left prefer virtue and the right prefer vice language." title="" id="38" name="Picture"/>
             <a:graphic>
               <a:graphicData uri="http://schemas.openxmlformats.org/drawingml/2006/picture">
                 <pic:pic>
                   <pic:nvPicPr>
-                    <pic:cNvPr descr="mft_diff_plot.svg" id="36" name="Picture"/>
+                    <pic:cNvPr descr="mft_diff_plot.svg" id="39" name="Picture"/>
                     <pic:cNvPicPr>
                       <a:picLocks noChangeArrowheads="1" noChangeAspect="1"/>
                     </pic:cNvPicPr>
                   </pic:nvPicPr>
                   <pic:blipFill>
-                    <a:blip r:embed="rId37">
+                    <a:blip r:embed="rId40">
                       <a:extLst>
                         <a:ext uri="{28A0092B-C50C-407E-A947-70E740481C1C}">
                           <a14:useLocalDpi xmlns:a14="http://schemas.microsoft.com/office/drawing/2010/main" val="0"/>
                         </a:ext>
                         <a:ext uri="{96DAC541-7B7A-43D3-8B79-37D633B846F1}">
-                          <asvg:svgBlip xmlns:asvg="http://schemas.microsoft.com/office/drawing/2016/SVG/main" r:embed="rId34"/>
+                          <asvg:svgBlip xmlns:asvg="http://schemas.microsoft.com/office/drawing/2016/SVG/main" r:embed="rId37"/>
                         </a:ext>
                       </a:extLst>
                     </a:blip>
@@ -1573,24 +1620,24 @@
           <wp:inline>
             <wp:extent cx="5334000" cy="5334000"/>
             <wp:effectExtent b="0" l="0" r="0" t="0"/>
-            <wp:docPr descr="Plot of the grievance categories of ideological groups in the #Ausvotes dataset, showing that the far-right is significantly different." title="" id="39" name="Picture"/>
+            <wp:docPr descr="Plot of the grievance categories of ideological groups in the #Ausvotes dataset, showing that the far-right is significantly different." title="" id="42" name="Picture"/>
             <a:graphic>
               <a:graphicData uri="http://schemas.openxmlformats.org/drawingml/2006/picture">
                 <pic:pic>
                   <pic:nvPicPr>
-                    <pic:cNvPr descr="grievance_diff_plot.svg" id="40" name="Picture"/>
+                    <pic:cNvPr descr="grievance_diff_plot.svg" id="43" name="Picture"/>
                     <pic:cNvPicPr>
                       <a:picLocks noChangeArrowheads="1" noChangeAspect="1"/>
                     </pic:cNvPicPr>
                   </pic:nvPicPr>
                   <pic:blipFill>
-                    <a:blip r:embed="rId41">
+                    <a:blip r:embed="rId44">
                       <a:extLst>
                         <a:ext uri="{28A0092B-C50C-407E-A947-70E740481C1C}">
                           <a14:useLocalDpi xmlns:a14="http://schemas.microsoft.com/office/drawing/2010/main" val="0"/>
                         </a:ext>
                         <a:ext uri="{96DAC541-7B7A-43D3-8B79-37D633B846F1}">
-                          <asvg:svgBlip xmlns:asvg="http://schemas.microsoft.com/office/drawing/2016/SVG/main" r:embed="rId38"/>
+                          <asvg:svgBlip xmlns:asvg="http://schemas.microsoft.com/office/drawing/2016/SVG/main" r:embed="rId41"/>
                         </a:ext>
                       </a:extLst>
                     </a:blip>
@@ -1637,9 +1684,9 @@
         <w:t xml:space="preserve">This adds evidence to the growing concern that members of the far-right may vent their frustration and participate in violent behavior.</w:t>
       </w:r>
     </w:p>
-    <w:bookmarkEnd w:id="42"/>
-    <w:bookmarkEnd w:id="43"/>
-    <w:bookmarkStart w:id="59" w:name="conclusion"/>
+    <w:bookmarkEnd w:id="45"/>
+    <w:bookmarkEnd w:id="46"/>
+    <w:bookmarkStart w:id="62" w:name="conclusion"/>
     <w:p>
       <w:pPr>
         <w:pStyle w:val="Heading2"/>
@@ -1662,7 +1709,7 @@
         <w:t xml:space="preserve">Importantly, with the pipeline, we can show the differences between the left and right, and moderates and extremes in terms of psychosocial language, across a range of diverse datasets.</w:t>
       </w:r>
     </w:p>
-    <w:bookmarkStart w:id="58" w:name="references"/>
+    <w:bookmarkStart w:id="61" w:name="references"/>
     <w:p>
       <w:pPr>
         <w:pStyle w:val="Heading3"/>
@@ -1671,8 +1718,8 @@
         <w:t xml:space="preserve">References</w:t>
       </w:r>
     </w:p>
-    <w:bookmarkStart w:id="57" w:name="refs"/>
-    <w:bookmarkStart w:id="45" w:name="ref-asio"/>
+    <w:bookmarkStart w:id="60" w:name="refs"/>
+    <w:bookmarkStart w:id="48" w:name="ref-asio"/>
     <w:p>
       <w:pPr>
         <w:pStyle w:val="Bibliography"/>
@@ -1702,7 +1749,7 @@
       <w:r>
         <w:t xml:space="preserve"> </w:t>
       </w:r>
-      <w:hyperlink r:id="rId44">
+      <w:hyperlink r:id="rId47">
         <w:r>
           <w:rPr>
             <w:rStyle w:val="Hyperlink"/>
@@ -1714,8 +1761,8 @@
         <w:t xml:space="preserve">.</w:t>
       </w:r>
     </w:p>
-    <w:bookmarkEnd w:id="45"/>
-    <w:bookmarkStart w:id="47" w:name="ref-guardian2"/>
+    <w:bookmarkEnd w:id="48"/>
+    <w:bookmarkStart w:id="50" w:name="ref-guardian2"/>
     <w:p>
       <w:pPr>
         <w:pStyle w:val="Bibliography"/>
@@ -1732,7 +1779,7 @@
       <w:r>
         <w:t xml:space="preserve"> </w:t>
       </w:r>
-      <w:hyperlink r:id="rId46">
+      <w:hyperlink r:id="rId49">
         <w:r>
           <w:rPr>
             <w:rStyle w:val="Hyperlink"/>
@@ -1744,8 +1791,8 @@
         <w:t xml:space="preserve">; The Guardian.</w:t>
       </w:r>
     </w:p>
-    <w:bookmarkEnd w:id="47"/>
-    <w:bookmarkStart w:id="48" w:name="ref-graham2013moral"/>
+    <w:bookmarkEnd w:id="50"/>
+    <w:bookmarkStart w:id="51" w:name="ref-graham2013moral"/>
     <w:p>
       <w:pPr>
         <w:pStyle w:val="Bibliography"/>
@@ -1779,8 +1826,8 @@
         <w:t xml:space="preserve">, 47:55–130. Elsevier.</w:t>
       </w:r>
     </w:p>
-    <w:bookmarkEnd w:id="48"/>
-    <w:bookmarkStart w:id="50" w:name="ref-guardian1"/>
+    <w:bookmarkEnd w:id="51"/>
+    <w:bookmarkStart w:id="53" w:name="ref-guardian1"/>
     <w:p>
       <w:pPr>
         <w:pStyle w:val="Bibliography"/>
@@ -1797,7 +1844,7 @@
       <w:r>
         <w:t xml:space="preserve"> </w:t>
       </w:r>
-      <w:hyperlink r:id="rId49">
+      <w:hyperlink r:id="rId52">
         <w:r>
           <w:rPr>
             <w:rStyle w:val="Hyperlink"/>
@@ -1809,8 +1856,8 @@
         <w:t xml:space="preserve">; The Guardian.</w:t>
       </w:r>
     </w:p>
-    <w:bookmarkEnd w:id="50"/>
-    <w:bookmarkStart w:id="51" w:name="ref-mokhberian2020moral"/>
+    <w:bookmarkEnd w:id="53"/>
+    <w:bookmarkStart w:id="54" w:name="ref-mokhberian2020moral"/>
     <w:p>
       <w:pPr>
         <w:pStyle w:val="Bibliography"/>
@@ -1844,8 +1891,8 @@
         <w:t xml:space="preserve">, 206–19. Springer.</w:t>
       </w:r>
     </w:p>
-    <w:bookmarkEnd w:id="51"/>
-    <w:bookmarkStart w:id="52" w:name="ref-newman2019reuters"/>
+    <w:bookmarkEnd w:id="54"/>
+    <w:bookmarkStart w:id="55" w:name="ref-newman2019reuters"/>
     <w:p>
       <w:pPr>
         <w:pStyle w:val="Bibliography"/>
@@ -1866,8 +1913,8 @@
         <w:t xml:space="preserve">Oxford.</w:t>
       </w:r>
     </w:p>
-    <w:bookmarkEnd w:id="52"/>
-    <w:bookmarkStart w:id="54" w:name="ref-sides2018media"/>
+    <w:bookmarkEnd w:id="55"/>
+    <w:bookmarkStart w:id="57" w:name="ref-sides2018media"/>
     <w:p>
       <w:pPr>
         <w:pStyle w:val="Bibliography"/>
@@ -1897,7 +1944,7 @@
       <w:r>
         <w:t xml:space="preserve"> </w:t>
       </w:r>
-      <w:hyperlink r:id="rId53">
+      <w:hyperlink r:id="rId56">
         <w:r>
           <w:rPr>
             <w:rStyle w:val="Hyperlink"/>
@@ -1909,8 +1956,8 @@
         <w:t xml:space="preserve">.</w:t>
       </w:r>
     </w:p>
-    <w:bookmarkEnd w:id="54"/>
-    <w:bookmarkStart w:id="55" w:name="ref-van2021grievance"/>
+    <w:bookmarkEnd w:id="57"/>
+    <w:bookmarkStart w:id="58" w:name="ref-van2021grievance"/>
     <w:p>
       <w:pPr>
         <w:pStyle w:val="Bibliography"/>
@@ -1941,8 +1988,8 @@
         <w:t xml:space="preserve">53 (5): 2105–19.</w:t>
       </w:r>
     </w:p>
-    <w:bookmarkEnd w:id="55"/>
-    <w:bookmarkStart w:id="56" w:name="ref-wang2021flaml"/>
+    <w:bookmarkEnd w:id="58"/>
+    <w:bookmarkStart w:id="59" w:name="ref-wang2021flaml"/>
     <w:p>
       <w:pPr>
         <w:pStyle w:val="Bibliography"/>
@@ -1973,10 +2020,10 @@
         <w:t xml:space="preserve">3: 434–47.</w:t>
       </w:r>
     </w:p>
-    <w:bookmarkEnd w:id="56"/>
-    <w:bookmarkEnd w:id="57"/>
-    <w:bookmarkEnd w:id="58"/>
     <w:bookmarkEnd w:id="59"/>
+    <w:bookmarkEnd w:id="60"/>
+    <w:bookmarkEnd w:id="61"/>
+    <w:bookmarkEnd w:id="62"/>
     <w:sectPr/>
   </w:body>
 </w:document>

</xml_diff>